<commit_message>
Update the cv with chip experience
</commit_message>
<xml_diff>
--- a/Mihai_Blebea_latest_CV.docx
+++ b/Mihai_Blebea_latest_CV.docx
@@ -219,7 +219,7 @@
           <w:rtl w:val="0"/>
           <w:lang w:val="en-US"/>
         </w:rPr>
-        <w:t xml:space="preserve">Poliglot full-stack developer with a passion for backend and scalable architecture architecture. I enjoy exploring different languages and learning abstract concepts that can be applied cross multiple stacks. </w:t>
+        <w:t xml:space="preserve">Language agnostic full-stack developer with a passion for backend and scalable architecture. I enjoy exploring different languages and learning abstract concepts that can be applied cross multiple stacks. </w:t>
       </w:r>
     </w:p>
     <w:p>
@@ -455,7 +455,7 @@
           <w:rtl w:val="0"/>
           <w:lang w:val="en-US"/>
         </w:rPr>
-        <w:t>PHP(5+), Node(4+), Typescript(3,5+), Python(1,5+), Go(2+), Vue(4+), Rust(exploring)</w:t>
+        <w:t>PHP(6+), Node(4+), Typescript(3,5+), Python(1,5+), Go(3+), Vue(4+), Elixir(learning), Rust(learning)</w:t>
       </w:r>
     </w:p>
     <w:p>
@@ -970,7 +970,7 @@
                   </w14:solidFill>
                 </w14:textFill>
               </w:rPr>
-              <w:t>February 2020 - Present</w:t>
+              <w:t>November 2020 - Present</w:t>
             </w:r>
           </w:p>
         </w:tc>
@@ -1070,7 +1070,7 @@
                   </w14:solidFill>
                 </w14:textFill>
               </w:rPr>
-              <w:t>Principal Engineer at Chip</w:t>
+              <w:t>Squad Lead at Chip</w:t>
             </w:r>
           </w:p>
           <w:p>
@@ -1125,17 +1125,46 @@
               <w:keepLines w:val="0"/>
               <w:pageBreakBefore w:val="0"/>
               <w:widowControl w:val="1"/>
-              <w:numPr>
-                <w:ilvl w:val="0"/>
-                <w:numId w:val="4"/>
-              </w:numPr>
               <w:shd w:val="clear" w:color="auto" w:fill="auto"/>
               <w:suppressAutoHyphens w:val="0"/>
               <w:bidi w:val="0"/>
               <w:spacing w:before="0" w:after="0" w:line="240" w:lineRule="auto"/>
-              <w:ind w:right="0"/>
+              <w:ind w:left="0" w:right="0" w:firstLine="0"/>
               <w:jc w:val="left"/>
               <w:outlineLvl w:val="9"/>
+              <w:rPr>
+                <w:rFonts w:ascii="Arial" w:cs="Arial" w:hAnsi="Arial" w:eastAsia="Arial"/>
+                <w:b w:val="0"/>
+                <w:bCs w:val="0"/>
+                <w:i w:val="0"/>
+                <w:iCs w:val="0"/>
+                <w:caps w:val="0"/>
+                <w:smallCaps w:val="0"/>
+                <w:strike w:val="0"/>
+                <w:dstrike w:val="0"/>
+                <w:outline w:val="0"/>
+                <w:color w:val="000000"/>
+                <w:spacing w:val="0"/>
+                <w:kern w:val="0"/>
+                <w:position w:val="0"/>
+                <w:sz w:val="22"/>
+                <w:szCs w:val="22"/>
+                <w:u w:val="none" w:color="000000"/>
+                <w:shd w:val="nil" w:color="auto" w:fill="auto"/>
+                <w:vertAlign w:val="baseline"/>
+                <w:rtl w:val="0"/>
+                <w14:textOutline w14:w="12700" w14:cap="flat">
+                  <w14:noFill/>
+                  <w14:miter w14:lim="400000"/>
+                </w14:textOutline>
+                <w14:textFill>
+                  <w14:solidFill>
+                    <w14:srgbClr w14:val="000000"/>
+                  </w14:solidFill>
+                </w14:textFill>
+              </w:rPr>
+            </w:pPr>
+            <w:r>
               <w:rPr>
                 <w:rFonts w:ascii="Arial" w:cs="Arial Unicode MS" w:hAnsi="Arial" w:eastAsia="Arial Unicode MS"/>
                 <w:b w:val="0"/>
@@ -1168,6 +1197,99 @@
                   </w14:solidFill>
                 </w14:textFill>
               </w:rPr>
+              <w:t xml:space="preserve">Leading a mix team of 5 backend engineers and 2 QA engineers to create robust and flexible solutions. </w:t>
+            </w:r>
+          </w:p>
+          <w:p>
+            <w:pPr>
+              <w:keepNext w:val="0"/>
+              <w:keepLines w:val="0"/>
+              <w:pageBreakBefore w:val="0"/>
+              <w:widowControl w:val="1"/>
+              <w:shd w:val="clear" w:color="auto" w:fill="auto"/>
+              <w:suppressAutoHyphens w:val="0"/>
+              <w:bidi w:val="0"/>
+              <w:spacing w:before="0" w:after="0" w:line="240" w:lineRule="auto"/>
+              <w:ind w:left="0" w:right="0" w:firstLine="0"/>
+              <w:jc w:val="left"/>
+              <w:outlineLvl w:val="9"/>
+              <w:rPr>
+                <w:rFonts w:ascii="Arial" w:cs="Arial" w:hAnsi="Arial" w:eastAsia="Arial"/>
+                <w:b w:val="0"/>
+                <w:bCs w:val="0"/>
+                <w:i w:val="0"/>
+                <w:iCs w:val="0"/>
+                <w:caps w:val="0"/>
+                <w:smallCaps w:val="0"/>
+                <w:strike w:val="0"/>
+                <w:dstrike w:val="0"/>
+                <w:outline w:val="0"/>
+                <w:color w:val="000000"/>
+                <w:spacing w:val="0"/>
+                <w:kern w:val="0"/>
+                <w:position w:val="0"/>
+                <w:sz w:val="22"/>
+                <w:szCs w:val="22"/>
+                <w:u w:val="none" w:color="000000"/>
+                <w:shd w:val="nil" w:color="auto" w:fill="auto"/>
+                <w:vertAlign w:val="baseline"/>
+                <w:rtl w:val="0"/>
+                <w14:textOutline w14:w="12700" w14:cap="flat">
+                  <w14:noFill/>
+                  <w14:miter w14:lim="400000"/>
+                </w14:textOutline>
+                <w14:textFill>
+                  <w14:solidFill>
+                    <w14:srgbClr w14:val="000000"/>
+                  </w14:solidFill>
+                </w14:textFill>
+              </w:rPr>
+            </w:pPr>
+          </w:p>
+          <w:p>
+            <w:pPr>
+              <w:keepNext w:val="0"/>
+              <w:keepLines w:val="0"/>
+              <w:pageBreakBefore w:val="0"/>
+              <w:widowControl w:val="1"/>
+              <w:shd w:val="clear" w:color="auto" w:fill="auto"/>
+              <w:suppressAutoHyphens w:val="0"/>
+              <w:bidi w:val="0"/>
+              <w:spacing w:before="0" w:after="0" w:line="240" w:lineRule="auto"/>
+              <w:ind w:left="0" w:right="0" w:firstLine="0"/>
+              <w:jc w:val="left"/>
+              <w:outlineLvl w:val="9"/>
+              <w:rPr>
+                <w:rFonts w:ascii="Arial" w:cs="Arial" w:hAnsi="Arial" w:eastAsia="Arial"/>
+                <w:b w:val="0"/>
+                <w:bCs w:val="0"/>
+                <w:i w:val="0"/>
+                <w:iCs w:val="0"/>
+                <w:caps w:val="0"/>
+                <w:smallCaps w:val="0"/>
+                <w:strike w:val="0"/>
+                <w:dstrike w:val="0"/>
+                <w:outline w:val="0"/>
+                <w:color w:val="000000"/>
+                <w:spacing w:val="0"/>
+                <w:kern w:val="0"/>
+                <w:position w:val="0"/>
+                <w:sz w:val="22"/>
+                <w:szCs w:val="22"/>
+                <w:u w:val="none" w:color="000000"/>
+                <w:shd w:val="nil" w:color="auto" w:fill="auto"/>
+                <w:vertAlign w:val="baseline"/>
+                <w:rtl w:val="0"/>
+                <w14:textOutline w14:w="12700" w14:cap="flat">
+                  <w14:noFill/>
+                  <w14:miter w14:lim="400000"/>
+                </w14:textOutline>
+                <w14:textFill>
+                  <w14:solidFill>
+                    <w14:srgbClr w14:val="000000"/>
+                  </w14:solidFill>
+                </w14:textFill>
+              </w:rPr>
             </w:pPr>
             <w:r>
               <w:rPr>
@@ -1202,7 +1324,7 @@
                   </w14:solidFill>
                 </w14:textFill>
               </w:rPr>
-              <w:t>Implemented a pay gate for the company current users, based on their usage of the app. This brought in the first paying customers for the company.</w:t>
+              <w:t>Main stack involves:</w:t>
             </w:r>
           </w:p>
           <w:p>
@@ -1334,7 +1456,93 @@
                   </w14:solidFill>
                 </w14:textFill>
               </w:rPr>
-              <w:t>Implemented a background check system that flags members and limit fraud.</w:t>
+              <w:t>PHP</w:t>
+            </w:r>
+          </w:p>
+          <w:p>
+            <w:pPr>
+              <w:keepNext w:val="0"/>
+              <w:keepLines w:val="0"/>
+              <w:pageBreakBefore w:val="0"/>
+              <w:widowControl w:val="1"/>
+              <w:numPr>
+                <w:ilvl w:val="0"/>
+                <w:numId w:val="4"/>
+              </w:numPr>
+              <w:shd w:val="clear" w:color="auto" w:fill="auto"/>
+              <w:suppressAutoHyphens w:val="0"/>
+              <w:bidi w:val="0"/>
+              <w:spacing w:before="0" w:after="0" w:line="240" w:lineRule="auto"/>
+              <w:ind w:right="0"/>
+              <w:jc w:val="left"/>
+              <w:outlineLvl w:val="9"/>
+              <w:rPr>
+                <w:rFonts w:ascii="Arial" w:cs="Arial Unicode MS" w:hAnsi="Arial" w:eastAsia="Arial Unicode MS"/>
+                <w:b w:val="0"/>
+                <w:bCs w:val="0"/>
+                <w:i w:val="0"/>
+                <w:iCs w:val="0"/>
+                <w:caps w:val="0"/>
+                <w:smallCaps w:val="0"/>
+                <w:strike w:val="0"/>
+                <w:dstrike w:val="0"/>
+                <w:outline w:val="0"/>
+                <w:color w:val="000000"/>
+                <w:spacing w:val="0"/>
+                <w:kern w:val="0"/>
+                <w:position w:val="0"/>
+                <w:sz w:val="22"/>
+                <w:szCs w:val="22"/>
+                <w:u w:val="none" w:color="000000"/>
+                <w:shd w:val="nil" w:color="auto" w:fill="auto"/>
+                <w:vertAlign w:val="baseline"/>
+                <w:rtl w:val="0"/>
+                <w:lang w:val="en-US"/>
+                <w14:textOutline w14:w="12700" w14:cap="flat">
+                  <w14:noFill/>
+                  <w14:miter w14:lim="400000"/>
+                </w14:textOutline>
+                <w14:textFill>
+                  <w14:solidFill>
+                    <w14:srgbClr w14:val="000000"/>
+                  </w14:solidFill>
+                </w14:textFill>
+              </w:rPr>
+            </w:pPr>
+            <w:r>
+              <w:rPr>
+                <w:rFonts w:ascii="Arial" w:cs="Arial Unicode MS" w:hAnsi="Arial" w:eastAsia="Arial Unicode MS"/>
+                <w:b w:val="0"/>
+                <w:bCs w:val="0"/>
+                <w:i w:val="0"/>
+                <w:iCs w:val="0"/>
+                <w:caps w:val="0"/>
+                <w:smallCaps w:val="0"/>
+                <w:strike w:val="0"/>
+                <w:dstrike w:val="0"/>
+                <w:outline w:val="0"/>
+                <w:color w:val="000000"/>
+                <w:spacing w:val="0"/>
+                <w:kern w:val="0"/>
+                <w:position w:val="0"/>
+                <w:sz w:val="22"/>
+                <w:szCs w:val="22"/>
+                <w:u w:val="none" w:color="000000"/>
+                <w:shd w:val="nil" w:color="auto" w:fill="auto"/>
+                <w:vertAlign w:val="baseline"/>
+                <w:rtl w:val="0"/>
+                <w:lang w:val="en-US"/>
+                <w14:textOutline w14:w="12700" w14:cap="flat">
+                  <w14:noFill/>
+                  <w14:miter w14:lim="400000"/>
+                </w14:textOutline>
+                <w14:textFill>
+                  <w14:solidFill>
+                    <w14:srgbClr w14:val="000000"/>
+                  </w14:solidFill>
+                </w14:textFill>
+              </w:rPr>
+              <w:t>Golang</w:t>
             </w:r>
           </w:p>
           <w:p>
@@ -1389,9 +1597,551 @@
               <w:keepLines w:val="0"/>
               <w:pageBreakBefore w:val="0"/>
               <w:widowControl w:val="1"/>
+              <w:shd w:val="clear" w:color="auto" w:fill="auto"/>
+              <w:suppressAutoHyphens w:val="0"/>
+              <w:bidi w:val="0"/>
+              <w:spacing w:before="0" w:after="0" w:line="240" w:lineRule="auto"/>
+              <w:ind w:left="0" w:right="0" w:firstLine="0"/>
+              <w:jc w:val="left"/>
+              <w:outlineLvl w:val="9"/>
+              <w:rPr>
+                <w:rtl w:val="0"/>
+              </w:rPr>
+            </w:pPr>
+            <w:r>
+              <w:rPr>
+                <w:rFonts w:ascii="Arial" w:cs="Arial Unicode MS" w:hAnsi="Arial" w:eastAsia="Arial Unicode MS"/>
+                <w:b w:val="0"/>
+                <w:bCs w:val="0"/>
+                <w:i w:val="0"/>
+                <w:iCs w:val="0"/>
+                <w:caps w:val="0"/>
+                <w:smallCaps w:val="0"/>
+                <w:strike w:val="0"/>
+                <w:dstrike w:val="0"/>
+                <w:outline w:val="0"/>
+                <w:color w:val="000000"/>
+                <w:spacing w:val="0"/>
+                <w:kern w:val="0"/>
+                <w:position w:val="0"/>
+                <w:sz w:val="22"/>
+                <w:szCs w:val="22"/>
+                <w:u w:val="none" w:color="000000"/>
+                <w:shd w:val="nil" w:color="auto" w:fill="auto"/>
+                <w:vertAlign w:val="baseline"/>
+                <w:rtl w:val="0"/>
+                <w:lang w:val="en-US"/>
+                <w14:textOutline w14:w="12700" w14:cap="flat">
+                  <w14:noFill/>
+                  <w14:miter w14:lim="400000"/>
+                </w14:textOutline>
+                <w14:textFill>
+                  <w14:solidFill>
+                    <w14:srgbClr w14:val="000000"/>
+                  </w14:solidFill>
+                </w14:textFill>
+              </w:rPr>
+              <w:t>Highly involved in the hiring process, day to day line management and leading scrum meetings.</w:t>
+            </w:r>
+          </w:p>
+        </w:tc>
+      </w:tr>
+      <w:tr>
+        <w:tblPrEx>
+          <w:shd w:val="clear" w:color="auto" w:fill="ced7e7"/>
+        </w:tblPrEx>
+        <w:trPr>
+          <w:trHeight w:val="3053" w:hRule="atLeast"/>
+        </w:trPr>
+        <w:tc>
+          <w:tcPr>
+            <w:tcW w:type="dxa" w:w="2252"/>
+            <w:tcBorders>
+              <w:top w:val="nil"/>
+              <w:left w:val="nil"/>
+              <w:bottom w:val="nil"/>
+              <w:right w:val="nil"/>
+            </w:tcBorders>
+            <w:shd w:val="clear" w:color="auto" w:fill="auto"/>
+            <w:tcMar>
+              <w:top w:type="dxa" w:w="80"/>
+              <w:left w:type="dxa" w:w="80"/>
+              <w:bottom w:type="dxa" w:w="80"/>
+              <w:right w:type="dxa" w:w="80"/>
+            </w:tcMar>
+            <w:vAlign w:val="top"/>
+          </w:tcPr>
+          <w:p>
+            <w:pPr>
+              <w:keepNext w:val="0"/>
+              <w:keepLines w:val="0"/>
+              <w:pageBreakBefore w:val="0"/>
+              <w:widowControl w:val="1"/>
+              <w:shd w:val="clear" w:color="auto" w:fill="auto"/>
+              <w:suppressAutoHyphens w:val="0"/>
+              <w:bidi w:val="0"/>
+              <w:spacing w:before="0" w:after="200" w:line="276" w:lineRule="auto"/>
+              <w:ind w:left="0" w:right="0" w:firstLine="0"/>
+              <w:jc w:val="left"/>
+              <w:outlineLvl w:val="9"/>
+              <w:rPr>
+                <w:rtl w:val="0"/>
+              </w:rPr>
+            </w:pPr>
+            <w:r>
+              <w:rPr>
+                <w:rFonts w:ascii="Arial" w:cs="Arial Unicode MS" w:hAnsi="Arial" w:eastAsia="Arial Unicode MS"/>
+                <w:b w:val="0"/>
+                <w:bCs w:val="0"/>
+                <w:i w:val="0"/>
+                <w:iCs w:val="0"/>
+                <w:caps w:val="0"/>
+                <w:smallCaps w:val="0"/>
+                <w:strike w:val="0"/>
+                <w:dstrike w:val="0"/>
+                <w:outline w:val="0"/>
+                <w:color w:val="000000"/>
+                <w:spacing w:val="0"/>
+                <w:kern w:val="0"/>
+                <w:position w:val="0"/>
+                <w:sz w:val="22"/>
+                <w:szCs w:val="22"/>
+                <w:u w:val="none" w:color="000000"/>
+                <w:shd w:val="nil" w:color="auto" w:fill="auto"/>
+                <w:vertAlign w:val="baseline"/>
+                <w:rtl w:val="0"/>
+                <w14:textOutline w14:w="12700" w14:cap="flat">
+                  <w14:noFill/>
+                  <w14:miter w14:lim="400000"/>
+                </w14:textOutline>
+                <w14:textFill>
+                  <w14:solidFill>
+                    <w14:srgbClr w14:val="000000"/>
+                  </w14:solidFill>
+                </w14:textFill>
+              </w:rPr>
+              <w:t>February 2020 - November 2020</w:t>
+            </w:r>
+          </w:p>
+        </w:tc>
+        <w:tc>
+          <w:tcPr>
+            <w:tcW w:type="dxa" w:w="6763"/>
+            <w:tcBorders>
+              <w:top w:val="nil"/>
+              <w:left w:val="nil"/>
+              <w:bottom w:val="nil"/>
+              <w:right w:val="nil"/>
+            </w:tcBorders>
+            <w:shd w:val="clear" w:color="auto" w:fill="auto"/>
+            <w:tcMar>
+              <w:top w:type="dxa" w:w="80"/>
+              <w:left w:type="dxa" w:w="80"/>
+              <w:bottom w:type="dxa" w:w="80"/>
+              <w:right w:type="dxa" w:w="80"/>
+            </w:tcMar>
+            <w:vAlign w:val="top"/>
+          </w:tcPr>
+          <w:p>
+            <w:pPr>
+              <w:keepNext w:val="0"/>
+              <w:keepLines w:val="0"/>
+              <w:pageBreakBefore w:val="0"/>
+              <w:widowControl w:val="1"/>
+              <w:shd w:val="clear" w:color="auto" w:fill="auto"/>
+              <w:suppressAutoHyphens w:val="0"/>
+              <w:bidi w:val="0"/>
+              <w:spacing w:before="0" w:after="0" w:line="240" w:lineRule="auto"/>
+              <w:ind w:left="0" w:right="0" w:firstLine="0"/>
+              <w:jc w:val="left"/>
+              <w:outlineLvl w:val="9"/>
+              <w:rPr>
+                <w:rFonts w:ascii="Arial" w:cs="Arial" w:hAnsi="Arial" w:eastAsia="Arial"/>
+                <w:b w:val="1"/>
+                <w:bCs w:val="1"/>
+                <w:i w:val="0"/>
+                <w:iCs w:val="0"/>
+                <w:caps w:val="0"/>
+                <w:smallCaps w:val="0"/>
+                <w:strike w:val="0"/>
+                <w:dstrike w:val="0"/>
+                <w:outline w:val="0"/>
+                <w:color w:val="000000"/>
+                <w:spacing w:val="0"/>
+                <w:kern w:val="0"/>
+                <w:position w:val="0"/>
+                <w:sz w:val="24"/>
+                <w:szCs w:val="24"/>
+                <w:u w:val="none" w:color="000000"/>
+                <w:shd w:val="nil" w:color="auto" w:fill="auto"/>
+                <w:vertAlign w:val="baseline"/>
+                <w:rtl w:val="0"/>
+                <w14:textOutline w14:w="12700" w14:cap="flat">
+                  <w14:noFill/>
+                  <w14:miter w14:lim="400000"/>
+                </w14:textOutline>
+                <w14:textFill>
+                  <w14:solidFill>
+                    <w14:srgbClr w14:val="000000"/>
+                  </w14:solidFill>
+                </w14:textFill>
+              </w:rPr>
+            </w:pPr>
+            <w:r>
+              <w:rPr>
+                <w:rFonts w:ascii="Arial" w:cs="Arial Unicode MS" w:hAnsi="Arial" w:eastAsia="Arial Unicode MS"/>
+                <w:b w:val="1"/>
+                <w:bCs w:val="1"/>
+                <w:i w:val="0"/>
+                <w:iCs w:val="0"/>
+                <w:caps w:val="0"/>
+                <w:smallCaps w:val="0"/>
+                <w:strike w:val="0"/>
+                <w:dstrike w:val="0"/>
+                <w:outline w:val="0"/>
+                <w:color w:val="000000"/>
+                <w:spacing w:val="0"/>
+                <w:kern w:val="0"/>
+                <w:position w:val="0"/>
+                <w:sz w:val="24"/>
+                <w:szCs w:val="24"/>
+                <w:u w:val="none" w:color="000000"/>
+                <w:shd w:val="nil" w:color="auto" w:fill="auto"/>
+                <w:vertAlign w:val="baseline"/>
+                <w:rtl w:val="0"/>
+                <w:lang w:val="en-US"/>
+                <w14:textOutline w14:w="12700" w14:cap="flat">
+                  <w14:noFill/>
+                  <w14:miter w14:lim="400000"/>
+                </w14:textOutline>
+                <w14:textFill>
+                  <w14:solidFill>
+                    <w14:srgbClr w14:val="000000"/>
+                  </w14:solidFill>
+                </w14:textFill>
+              </w:rPr>
+              <w:t>Principal Engineer at Chip</w:t>
+            </w:r>
+          </w:p>
+          <w:p>
+            <w:pPr>
+              <w:keepNext w:val="0"/>
+              <w:keepLines w:val="0"/>
+              <w:pageBreakBefore w:val="0"/>
+              <w:widowControl w:val="1"/>
+              <w:shd w:val="clear" w:color="auto" w:fill="auto"/>
+              <w:suppressAutoHyphens w:val="0"/>
+              <w:bidi w:val="0"/>
+              <w:spacing w:before="0" w:after="0" w:line="240" w:lineRule="auto"/>
+              <w:ind w:left="0" w:right="0" w:firstLine="0"/>
+              <w:jc w:val="left"/>
+              <w:outlineLvl w:val="9"/>
+              <w:rPr>
+                <w:rFonts w:ascii="Cambria" w:cs="Cambria" w:hAnsi="Cambria" w:eastAsia="Cambria"/>
+                <w:b w:val="1"/>
+                <w:bCs w:val="1"/>
+                <w:i w:val="0"/>
+                <w:iCs w:val="0"/>
+                <w:caps w:val="0"/>
+                <w:smallCaps w:val="0"/>
+                <w:strike w:val="0"/>
+                <w:dstrike w:val="0"/>
+                <w:outline w:val="0"/>
+                <w:color w:val="000000"/>
+                <w:spacing w:val="0"/>
+                <w:kern w:val="0"/>
+                <w:position w:val="0"/>
+                <w:sz w:val="22"/>
+                <w:szCs w:val="22"/>
+                <w:u w:val="none" w:color="000000"/>
+                <w:shd w:val="nil" w:color="auto" w:fill="auto"/>
+                <w:vertAlign w:val="baseline"/>
+                <w:rtl w:val="0"/>
+                <w14:textOutline w14:w="12700" w14:cap="flat">
+                  <w14:noFill/>
+                  <w14:miter w14:lim="400000"/>
+                </w14:textOutline>
+                <w14:textFill>
+                  <w14:solidFill>
+                    <w14:srgbClr w14:val="000000"/>
+                  </w14:solidFill>
+                </w14:textFill>
+              </w:rPr>
+            </w:pPr>
+          </w:p>
+          <w:p>
+            <w:pPr>
+              <w:keepNext w:val="0"/>
+              <w:keepLines w:val="0"/>
+              <w:pageBreakBefore w:val="0"/>
+              <w:widowControl w:val="1"/>
               <w:numPr>
                 <w:ilvl w:val="0"/>
-                <w:numId w:val="4"/>
+                <w:numId w:val="5"/>
+              </w:numPr>
+              <w:shd w:val="clear" w:color="auto" w:fill="auto"/>
+              <w:suppressAutoHyphens w:val="0"/>
+              <w:bidi w:val="0"/>
+              <w:spacing w:before="0" w:after="0" w:line="240" w:lineRule="auto"/>
+              <w:ind w:right="0"/>
+              <w:jc w:val="left"/>
+              <w:outlineLvl w:val="9"/>
+              <w:rPr>
+                <w:rFonts w:ascii="Arial" w:cs="Arial Unicode MS" w:hAnsi="Arial" w:eastAsia="Arial Unicode MS"/>
+                <w:b w:val="0"/>
+                <w:bCs w:val="0"/>
+                <w:i w:val="0"/>
+                <w:iCs w:val="0"/>
+                <w:caps w:val="0"/>
+                <w:smallCaps w:val="0"/>
+                <w:strike w:val="0"/>
+                <w:dstrike w:val="0"/>
+                <w:outline w:val="0"/>
+                <w:color w:val="000000"/>
+                <w:spacing w:val="0"/>
+                <w:kern w:val="0"/>
+                <w:position w:val="0"/>
+                <w:sz w:val="22"/>
+                <w:szCs w:val="22"/>
+                <w:u w:val="none" w:color="000000"/>
+                <w:shd w:val="nil" w:color="auto" w:fill="auto"/>
+                <w:vertAlign w:val="baseline"/>
+                <w:rtl w:val="0"/>
+                <w:lang w:val="en-US"/>
+                <w14:textOutline w14:w="12700" w14:cap="flat">
+                  <w14:noFill/>
+                  <w14:miter w14:lim="400000"/>
+                </w14:textOutline>
+                <w14:textFill>
+                  <w14:solidFill>
+                    <w14:srgbClr w14:val="000000"/>
+                  </w14:solidFill>
+                </w14:textFill>
+              </w:rPr>
+            </w:pPr>
+            <w:r>
+              <w:rPr>
+                <w:rFonts w:ascii="Arial" w:cs="Arial Unicode MS" w:hAnsi="Arial" w:eastAsia="Arial Unicode MS"/>
+                <w:b w:val="0"/>
+                <w:bCs w:val="0"/>
+                <w:i w:val="0"/>
+                <w:iCs w:val="0"/>
+                <w:caps w:val="0"/>
+                <w:smallCaps w:val="0"/>
+                <w:strike w:val="0"/>
+                <w:dstrike w:val="0"/>
+                <w:outline w:val="0"/>
+                <w:color w:val="000000"/>
+                <w:spacing w:val="0"/>
+                <w:kern w:val="0"/>
+                <w:position w:val="0"/>
+                <w:sz w:val="22"/>
+                <w:szCs w:val="22"/>
+                <w:u w:val="none" w:color="000000"/>
+                <w:shd w:val="nil" w:color="auto" w:fill="auto"/>
+                <w:vertAlign w:val="baseline"/>
+                <w:rtl w:val="0"/>
+                <w:lang w:val="en-US"/>
+                <w14:textOutline w14:w="12700" w14:cap="flat">
+                  <w14:noFill/>
+                  <w14:miter w14:lim="400000"/>
+                </w14:textOutline>
+                <w14:textFill>
+                  <w14:solidFill>
+                    <w14:srgbClr w14:val="000000"/>
+                  </w14:solidFill>
+                </w14:textFill>
+              </w:rPr>
+              <w:t>Implemented a pay gate for the company current users, based on their usage of the app. This brought in the first paying customers for the company.</w:t>
+            </w:r>
+          </w:p>
+          <w:p>
+            <w:pPr>
+              <w:keepNext w:val="0"/>
+              <w:keepLines w:val="0"/>
+              <w:pageBreakBefore w:val="0"/>
+              <w:widowControl w:val="1"/>
+              <w:shd w:val="clear" w:color="auto" w:fill="auto"/>
+              <w:suppressAutoHyphens w:val="0"/>
+              <w:bidi w:val="0"/>
+              <w:spacing w:before="0" w:after="0" w:line="240" w:lineRule="auto"/>
+              <w:ind w:left="0" w:right="0" w:firstLine="0"/>
+              <w:jc w:val="left"/>
+              <w:outlineLvl w:val="9"/>
+              <w:rPr>
+                <w:rFonts w:ascii="Arial" w:cs="Arial" w:hAnsi="Arial" w:eastAsia="Arial"/>
+                <w:b w:val="0"/>
+                <w:bCs w:val="0"/>
+                <w:i w:val="0"/>
+                <w:iCs w:val="0"/>
+                <w:caps w:val="0"/>
+                <w:smallCaps w:val="0"/>
+                <w:strike w:val="0"/>
+                <w:dstrike w:val="0"/>
+                <w:outline w:val="0"/>
+                <w:color w:val="000000"/>
+                <w:spacing w:val="0"/>
+                <w:kern w:val="0"/>
+                <w:position w:val="0"/>
+                <w:sz w:val="22"/>
+                <w:szCs w:val="22"/>
+                <w:u w:val="none" w:color="000000"/>
+                <w:shd w:val="nil" w:color="auto" w:fill="auto"/>
+                <w:vertAlign w:val="baseline"/>
+                <w:rtl w:val="0"/>
+                <w14:textOutline w14:w="12700" w14:cap="flat">
+                  <w14:noFill/>
+                  <w14:miter w14:lim="400000"/>
+                </w14:textOutline>
+                <w14:textFill>
+                  <w14:solidFill>
+                    <w14:srgbClr w14:val="000000"/>
+                  </w14:solidFill>
+                </w14:textFill>
+              </w:rPr>
+            </w:pPr>
+          </w:p>
+          <w:p>
+            <w:pPr>
+              <w:keepNext w:val="0"/>
+              <w:keepLines w:val="0"/>
+              <w:pageBreakBefore w:val="0"/>
+              <w:widowControl w:val="1"/>
+              <w:numPr>
+                <w:ilvl w:val="0"/>
+                <w:numId w:val="5"/>
+              </w:numPr>
+              <w:shd w:val="clear" w:color="auto" w:fill="auto"/>
+              <w:suppressAutoHyphens w:val="0"/>
+              <w:bidi w:val="0"/>
+              <w:spacing w:before="0" w:after="0" w:line="240" w:lineRule="auto"/>
+              <w:ind w:right="0"/>
+              <w:jc w:val="left"/>
+              <w:outlineLvl w:val="9"/>
+              <w:rPr>
+                <w:rFonts w:ascii="Arial" w:cs="Arial Unicode MS" w:hAnsi="Arial" w:eastAsia="Arial Unicode MS"/>
+                <w:b w:val="0"/>
+                <w:bCs w:val="0"/>
+                <w:i w:val="0"/>
+                <w:iCs w:val="0"/>
+                <w:caps w:val="0"/>
+                <w:smallCaps w:val="0"/>
+                <w:strike w:val="0"/>
+                <w:dstrike w:val="0"/>
+                <w:outline w:val="0"/>
+                <w:color w:val="000000"/>
+                <w:spacing w:val="0"/>
+                <w:kern w:val="0"/>
+                <w:position w:val="0"/>
+                <w:sz w:val="22"/>
+                <w:szCs w:val="22"/>
+                <w:u w:val="none" w:color="000000"/>
+                <w:shd w:val="nil" w:color="auto" w:fill="auto"/>
+                <w:vertAlign w:val="baseline"/>
+                <w:rtl w:val="0"/>
+                <w:lang w:val="en-US"/>
+                <w14:textOutline w14:w="12700" w14:cap="flat">
+                  <w14:noFill/>
+                  <w14:miter w14:lim="400000"/>
+                </w14:textOutline>
+                <w14:textFill>
+                  <w14:solidFill>
+                    <w14:srgbClr w14:val="000000"/>
+                  </w14:solidFill>
+                </w14:textFill>
+              </w:rPr>
+            </w:pPr>
+            <w:r>
+              <w:rPr>
+                <w:rFonts w:ascii="Arial" w:cs="Arial Unicode MS" w:hAnsi="Arial" w:eastAsia="Arial Unicode MS"/>
+                <w:b w:val="0"/>
+                <w:bCs w:val="0"/>
+                <w:i w:val="0"/>
+                <w:iCs w:val="0"/>
+                <w:caps w:val="0"/>
+                <w:smallCaps w:val="0"/>
+                <w:strike w:val="0"/>
+                <w:dstrike w:val="0"/>
+                <w:outline w:val="0"/>
+                <w:color w:val="000000"/>
+                <w:spacing w:val="0"/>
+                <w:kern w:val="0"/>
+                <w:position w:val="0"/>
+                <w:sz w:val="22"/>
+                <w:szCs w:val="22"/>
+                <w:u w:val="none" w:color="000000"/>
+                <w:shd w:val="nil" w:color="auto" w:fill="auto"/>
+                <w:vertAlign w:val="baseline"/>
+                <w:rtl w:val="0"/>
+                <w:lang w:val="en-US"/>
+                <w14:textOutline w14:w="12700" w14:cap="flat">
+                  <w14:noFill/>
+                  <w14:miter w14:lim="400000"/>
+                </w14:textOutline>
+                <w14:textFill>
+                  <w14:solidFill>
+                    <w14:srgbClr w14:val="000000"/>
+                  </w14:solidFill>
+                </w14:textFill>
+              </w:rPr>
+              <w:t>Implemented a background check system that flags members and limit fraud.</w:t>
+            </w:r>
+          </w:p>
+          <w:p>
+            <w:pPr>
+              <w:keepNext w:val="0"/>
+              <w:keepLines w:val="0"/>
+              <w:pageBreakBefore w:val="0"/>
+              <w:widowControl w:val="1"/>
+              <w:shd w:val="clear" w:color="auto" w:fill="auto"/>
+              <w:suppressAutoHyphens w:val="0"/>
+              <w:bidi w:val="0"/>
+              <w:spacing w:before="0" w:after="0" w:line="240" w:lineRule="auto"/>
+              <w:ind w:left="0" w:right="0" w:firstLine="0"/>
+              <w:jc w:val="left"/>
+              <w:outlineLvl w:val="9"/>
+              <w:rPr>
+                <w:rFonts w:ascii="Arial" w:cs="Arial" w:hAnsi="Arial" w:eastAsia="Arial"/>
+                <w:b w:val="0"/>
+                <w:bCs w:val="0"/>
+                <w:i w:val="0"/>
+                <w:iCs w:val="0"/>
+                <w:caps w:val="0"/>
+                <w:smallCaps w:val="0"/>
+                <w:strike w:val="0"/>
+                <w:dstrike w:val="0"/>
+                <w:outline w:val="0"/>
+                <w:color w:val="000000"/>
+                <w:spacing w:val="0"/>
+                <w:kern w:val="0"/>
+                <w:position w:val="0"/>
+                <w:sz w:val="22"/>
+                <w:szCs w:val="22"/>
+                <w:u w:val="none" w:color="000000"/>
+                <w:shd w:val="nil" w:color="auto" w:fill="auto"/>
+                <w:vertAlign w:val="baseline"/>
+                <w:rtl w:val="0"/>
+                <w14:textOutline w14:w="12700" w14:cap="flat">
+                  <w14:noFill/>
+                  <w14:miter w14:lim="400000"/>
+                </w14:textOutline>
+                <w14:textFill>
+                  <w14:solidFill>
+                    <w14:srgbClr w14:val="000000"/>
+                  </w14:solidFill>
+                </w14:textFill>
+              </w:rPr>
+            </w:pPr>
+          </w:p>
+          <w:p>
+            <w:pPr>
+              <w:keepNext w:val="0"/>
+              <w:keepLines w:val="0"/>
+              <w:pageBreakBefore w:val="0"/>
+              <w:widowControl w:val="1"/>
+              <w:numPr>
+                <w:ilvl w:val="0"/>
+                <w:numId w:val="5"/>
               </w:numPr>
               <w:shd w:val="clear" w:color="auto" w:fill="auto"/>
               <w:suppressAutoHyphens w:val="0"/>
@@ -1581,7 +2331,7 @@
               <w:pStyle w:val="Body"/>
               <w:numPr>
                 <w:ilvl w:val="0"/>
-                <w:numId w:val="5"/>
+                <w:numId w:val="6"/>
               </w:numPr>
               <w:rPr>
                 <w:rFonts w:ascii="Arial" w:hAnsi="Arial"/>
@@ -1602,7 +2352,7 @@
               <w:pStyle w:val="Body"/>
               <w:numPr>
                 <w:ilvl w:val="0"/>
-                <w:numId w:val="5"/>
+                <w:numId w:val="6"/>
               </w:numPr>
               <w:rPr>
                 <w:rFonts w:ascii="Arial" w:hAnsi="Arial"/>
@@ -1623,7 +2373,7 @@
               <w:pStyle w:val="Body"/>
               <w:numPr>
                 <w:ilvl w:val="0"/>
-                <w:numId w:val="5"/>
+                <w:numId w:val="6"/>
               </w:numPr>
               <w:rPr>
                 <w:rFonts w:ascii="Arial" w:hAnsi="Arial"/>
@@ -1644,7 +2394,7 @@
               <w:pStyle w:val="Body"/>
               <w:numPr>
                 <w:ilvl w:val="0"/>
-                <w:numId w:val="5"/>
+                <w:numId w:val="6"/>
               </w:numPr>
               <w:rPr>
                 <w:rFonts w:ascii="Arial" w:hAnsi="Arial"/>
@@ -1665,7 +2415,7 @@
               <w:pStyle w:val="Body"/>
               <w:numPr>
                 <w:ilvl w:val="0"/>
-                <w:numId w:val="5"/>
+                <w:numId w:val="6"/>
               </w:numPr>
               <w:rPr>
                 <w:rFonts w:ascii="Arial" w:hAnsi="Arial"/>
@@ -1686,7 +2436,7 @@
               <w:pStyle w:val="Body"/>
               <w:numPr>
                 <w:ilvl w:val="0"/>
-                <w:numId w:val="5"/>
+                <w:numId w:val="6"/>
               </w:numPr>
               <w:rPr>
                 <w:rFonts w:ascii="Arial" w:hAnsi="Arial"/>
@@ -1707,7 +2457,7 @@
               <w:pStyle w:val="Body"/>
               <w:numPr>
                 <w:ilvl w:val="0"/>
-                <w:numId w:val="5"/>
+                <w:numId w:val="6"/>
               </w:numPr>
               <w:rPr>
                 <w:rFonts w:ascii="Arial" w:hAnsi="Arial"/>
@@ -1728,7 +2478,7 @@
               <w:pStyle w:val="Body"/>
               <w:numPr>
                 <w:ilvl w:val="0"/>
-                <w:numId w:val="5"/>
+                <w:numId w:val="6"/>
               </w:numPr>
               <w:rPr>
                 <w:rFonts w:ascii="Arial" w:hAnsi="Arial"/>
@@ -1749,7 +2499,7 @@
               <w:pStyle w:val="Body"/>
               <w:numPr>
                 <w:ilvl w:val="0"/>
-                <w:numId w:val="5"/>
+                <w:numId w:val="6"/>
               </w:numPr>
               <w:rPr>
                 <w:rFonts w:ascii="Arial" w:hAnsi="Arial"/>
@@ -1770,7 +2520,7 @@
               <w:pStyle w:val="Body"/>
               <w:numPr>
                 <w:ilvl w:val="0"/>
-                <w:numId w:val="5"/>
+                <w:numId w:val="6"/>
               </w:numPr>
               <w:rPr>
                 <w:rFonts w:ascii="Arial" w:hAnsi="Arial"/>
@@ -1791,7 +2541,7 @@
               <w:pStyle w:val="Body"/>
               <w:numPr>
                 <w:ilvl w:val="0"/>
-                <w:numId w:val="5"/>
+                <w:numId w:val="6"/>
               </w:numPr>
               <w:rPr>
                 <w:rFonts w:ascii="Arial" w:hAnsi="Arial"/>
@@ -1915,7 +2665,7 @@
               <w:pStyle w:val="Body"/>
               <w:numPr>
                 <w:ilvl w:val="0"/>
-                <w:numId w:val="6"/>
+                <w:numId w:val="7"/>
               </w:numPr>
               <w:rPr>
                 <w:rFonts w:ascii="Arial" w:hAnsi="Arial"/>
@@ -1936,7 +2686,7 @@
               <w:pStyle w:val="Body"/>
               <w:numPr>
                 <w:ilvl w:val="0"/>
-                <w:numId w:val="6"/>
+                <w:numId w:val="7"/>
               </w:numPr>
               <w:rPr>
                 <w:rFonts w:ascii="Arial" w:hAnsi="Arial"/>
@@ -1975,7 +2725,7 @@
               <w:pStyle w:val="Body"/>
               <w:numPr>
                 <w:ilvl w:val="0"/>
-                <w:numId w:val="6"/>
+                <w:numId w:val="7"/>
               </w:numPr>
               <w:rPr>
                 <w:rFonts w:ascii="Arial" w:hAnsi="Arial"/>
@@ -2043,7 +2793,7 @@
               <w:pStyle w:val="Body"/>
               <w:numPr>
                 <w:ilvl w:val="0"/>
-                <w:numId w:val="6"/>
+                <w:numId w:val="7"/>
               </w:numPr>
               <w:rPr>
                 <w:rFonts w:ascii="Arial" w:hAnsi="Arial"/>
@@ -2088,7 +2838,7 @@
               <w:pStyle w:val="Body"/>
               <w:numPr>
                 <w:ilvl w:val="0"/>
-                <w:numId w:val="6"/>
+                <w:numId w:val="7"/>
               </w:numPr>
               <w:rPr>
                 <w:rFonts w:ascii="Arial" w:hAnsi="Arial"/>
@@ -2149,7 +2899,7 @@
               <w:pStyle w:val="Body"/>
               <w:numPr>
                 <w:ilvl w:val="0"/>
-                <w:numId w:val="6"/>
+                <w:numId w:val="7"/>
               </w:numPr>
               <w:rPr>
                 <w:rFonts w:ascii="Arial" w:hAnsi="Arial"/>
@@ -2296,7 +3046,7 @@
               <w:pStyle w:val="Body"/>
               <w:numPr>
                 <w:ilvl w:val="0"/>
-                <w:numId w:val="7"/>
+                <w:numId w:val="8"/>
               </w:numPr>
               <w:rPr>
                 <w:rFonts w:ascii="Arial" w:hAnsi="Arial"/>
@@ -2317,7 +3067,7 @@
               <w:pStyle w:val="Body"/>
               <w:numPr>
                 <w:ilvl w:val="0"/>
-                <w:numId w:val="7"/>
+                <w:numId w:val="8"/>
               </w:numPr>
               <w:rPr>
                 <w:rFonts w:ascii="Arial" w:hAnsi="Arial"/>
@@ -2338,7 +3088,7 @@
               <w:pStyle w:val="Body"/>
               <w:numPr>
                 <w:ilvl w:val="0"/>
-                <w:numId w:val="7"/>
+                <w:numId w:val="8"/>
               </w:numPr>
               <w:rPr>
                 <w:rFonts w:ascii="Arial" w:hAnsi="Arial"/>
@@ -2375,7 +3125,7 @@
               <w:pStyle w:val="Body"/>
               <w:numPr>
                 <w:ilvl w:val="0"/>
-                <w:numId w:val="7"/>
+                <w:numId w:val="8"/>
               </w:numPr>
               <w:rPr>
                 <w:rFonts w:ascii="Arial" w:hAnsi="Arial"/>
@@ -2396,7 +3146,7 @@
               <w:pStyle w:val="Body"/>
               <w:numPr>
                 <w:ilvl w:val="0"/>
-                <w:numId w:val="7"/>
+                <w:numId w:val="8"/>
               </w:numPr>
               <w:rPr>
                 <w:rFonts w:ascii="Arial" w:hAnsi="Arial"/>
@@ -2573,7 +3323,7 @@
               <w:pStyle w:val="Body"/>
               <w:numPr>
                 <w:ilvl w:val="0"/>
-                <w:numId w:val="8"/>
+                <w:numId w:val="9"/>
               </w:numPr>
               <w:rPr>
                 <w:rFonts w:ascii="Arial" w:hAnsi="Arial"/>
@@ -2594,7 +3344,7 @@
               <w:pStyle w:val="Body"/>
               <w:numPr>
                 <w:ilvl w:val="0"/>
-                <w:numId w:val="8"/>
+                <w:numId w:val="9"/>
               </w:numPr>
               <w:rPr>
                 <w:rFonts w:ascii="Arial" w:hAnsi="Arial"/>
@@ -2615,7 +3365,7 @@
               <w:pStyle w:val="Body"/>
               <w:numPr>
                 <w:ilvl w:val="0"/>
-                <w:numId w:val="8"/>
+                <w:numId w:val="9"/>
               </w:numPr>
               <w:rPr>
                 <w:rFonts w:ascii="Arial" w:hAnsi="Arial"/>
@@ -2782,7 +3532,7 @@
               <w:pStyle w:val="Body"/>
               <w:numPr>
                 <w:ilvl w:val="0"/>
-                <w:numId w:val="9"/>
+                <w:numId w:val="10"/>
               </w:numPr>
               <w:rPr>
                 <w:rFonts w:ascii="Arial" w:hAnsi="Arial"/>
@@ -2803,7 +3553,7 @@
               <w:pStyle w:val="Body"/>
               <w:numPr>
                 <w:ilvl w:val="0"/>
-                <w:numId w:val="9"/>
+                <w:numId w:val="10"/>
               </w:numPr>
               <w:rPr>
                 <w:rFonts w:ascii="Arial" w:hAnsi="Arial"/>
@@ -2824,7 +3574,7 @@
               <w:pStyle w:val="Body"/>
               <w:numPr>
                 <w:ilvl w:val="0"/>
-                <w:numId w:val="9"/>
+                <w:numId w:val="10"/>
               </w:numPr>
               <w:rPr>
                 <w:rFonts w:ascii="Arial" w:hAnsi="Arial"/>
@@ -2845,7 +3595,7 @@
               <w:pStyle w:val="Body"/>
               <w:numPr>
                 <w:ilvl w:val="0"/>
-                <w:numId w:val="9"/>
+                <w:numId w:val="10"/>
               </w:numPr>
               <w:rPr>
                 <w:rFonts w:ascii="Arial" w:hAnsi="Arial"/>
@@ -2866,7 +3616,7 @@
               <w:pStyle w:val="Body"/>
               <w:numPr>
                 <w:ilvl w:val="0"/>
-                <w:numId w:val="9"/>
+                <w:numId w:val="10"/>
               </w:numPr>
               <w:rPr>
                 <w:rFonts w:ascii="Arial" w:hAnsi="Arial"/>
@@ -2887,7 +3637,7 @@
               <w:pStyle w:val="Body"/>
               <w:numPr>
                 <w:ilvl w:val="0"/>
-                <w:numId w:val="9"/>
+                <w:numId w:val="10"/>
               </w:numPr>
               <w:rPr>
                 <w:rFonts w:ascii="Arial" w:hAnsi="Arial"/>
@@ -3067,7 +3817,7 @@
               <w:pStyle w:val="Body"/>
               <w:numPr>
                 <w:ilvl w:val="0"/>
-                <w:numId w:val="10"/>
+                <w:numId w:val="11"/>
               </w:numPr>
               <w:rPr>
                 <w:rFonts w:ascii="Arial" w:hAnsi="Arial"/>
@@ -3088,7 +3838,7 @@
               <w:pStyle w:val="Body"/>
               <w:numPr>
                 <w:ilvl w:val="0"/>
-                <w:numId w:val="10"/>
+                <w:numId w:val="11"/>
               </w:numPr>
               <w:rPr>
                 <w:rFonts w:ascii="Arial" w:hAnsi="Arial"/>
@@ -3149,7 +3899,7 @@
               <w:pStyle w:val="Body"/>
               <w:numPr>
                 <w:ilvl w:val="0"/>
-                <w:numId w:val="10"/>
+                <w:numId w:val="11"/>
               </w:numPr>
               <w:rPr>
                 <w:rFonts w:ascii="Arial" w:hAnsi="Arial"/>
@@ -3170,7 +3920,7 @@
               <w:pStyle w:val="Body"/>
               <w:numPr>
                 <w:ilvl w:val="0"/>
-                <w:numId w:val="10"/>
+                <w:numId w:val="11"/>
               </w:numPr>
               <w:rPr>
                 <w:rFonts w:ascii="Arial" w:hAnsi="Arial"/>
@@ -3214,7 +3964,7 @@
               <w:pStyle w:val="Body"/>
               <w:numPr>
                 <w:ilvl w:val="0"/>
-                <w:numId w:val="10"/>
+                <w:numId w:val="11"/>
               </w:numPr>
               <w:rPr>
                 <w:rFonts w:ascii="Arial" w:hAnsi="Arial"/>
@@ -3330,7 +4080,7 @@
         <w:pStyle w:val="Body"/>
         <w:numPr>
           <w:ilvl w:val="0"/>
-          <w:numId w:val="11"/>
+          <w:numId w:val="12"/>
         </w:numPr>
         <w:spacing w:line="288" w:lineRule="auto"/>
         <w:rPr>
@@ -3371,110 +4121,6 @@
           <w:lang w:val="en-US"/>
         </w:rPr>
         <w:t>https://github.com/MihaiBlebea/go-blackjack</w:t>
-      </w:r>
-      <w:r>
-        <w:rPr/>
-        <w:fldChar w:fldCharType="end" w:fldLock="0"/>
-      </w:r>
-    </w:p>
-    <w:p>
-      <w:pPr>
-        <w:pStyle w:val="Body"/>
-        <w:numPr>
-          <w:ilvl w:val="0"/>
-          <w:numId w:val="11"/>
-        </w:numPr>
-        <w:spacing w:line="288" w:lineRule="auto"/>
-        <w:rPr>
-          <w:lang w:val="en-US"/>
-        </w:rPr>
-      </w:pPr>
-      <w:r>
-        <w:rPr>
-          <w:rStyle w:val="None"/>
-          <w:u w:color="31849b"/>
-          <w:rtl w:val="0"/>
-          <w:lang w:val="en-US"/>
-        </w:rPr>
-        <w:t xml:space="preserve">Assana extension for unique task ids - Go: </w:t>
-      </w:r>
-      <w:r>
-        <w:rPr>
-          <w:rStyle w:val="Hyperlink.0"/>
-        </w:rPr>
-        <w:fldChar w:fldCharType="begin" w:fldLock="0"/>
-      </w:r>
-      <w:r>
-        <w:rPr>
-          <w:rStyle w:val="Hyperlink.0"/>
-        </w:rPr>
-        <w:instrText xml:space="preserve"> HYPERLINK "https://github.com/MihaiBlebea/go-assana-api"</w:instrText>
-      </w:r>
-      <w:r>
-        <w:rPr>
-          <w:rStyle w:val="Hyperlink.0"/>
-        </w:rPr>
-        <w:fldChar w:fldCharType="separate" w:fldLock="0"/>
-      </w:r>
-      <w:r>
-        <w:rPr>
-          <w:rStyle w:val="Hyperlink.0"/>
-          <w:rtl w:val="0"/>
-          <w:lang w:val="en-US"/>
-        </w:rPr>
-        <w:t>https://github.com/MihaiBlebea/go-assana-api</w:t>
-      </w:r>
-      <w:r>
-        <w:rPr/>
-        <w:fldChar w:fldCharType="end" w:fldLock="0"/>
-      </w:r>
-    </w:p>
-    <w:p>
-      <w:pPr>
-        <w:pStyle w:val="Body"/>
-        <w:numPr>
-          <w:ilvl w:val="0"/>
-          <w:numId w:val="11"/>
-        </w:numPr>
-        <w:spacing w:line="288" w:lineRule="auto"/>
-        <w:rPr>
-          <w:lang w:val="en-US"/>
-        </w:rPr>
-      </w:pPr>
-      <w:r>
-        <w:rPr>
-          <w:rStyle w:val="None"/>
-          <w:u w:color="31849b"/>
-          <w:rtl w:val="0"/>
-          <w:lang w:val="en-US"/>
-        </w:rPr>
-        <w:t xml:space="preserve">Chess library in Go (in progress): </w:t>
-      </w:r>
-      <w:r>
-        <w:rPr>
-          <w:rStyle w:val="Hyperlink.0"/>
-        </w:rPr>
-        <w:fldChar w:fldCharType="begin" w:fldLock="0"/>
-      </w:r>
-      <w:r>
-        <w:rPr>
-          <w:rStyle w:val="Hyperlink.0"/>
-        </w:rPr>
-        <w:instrText xml:space="preserve"> HYPERLINK "https://github.com/MihaiBlebea/go-chess"</w:instrText>
-      </w:r>
-      <w:r>
-        <w:rPr>
-          <w:rStyle w:val="Hyperlink.0"/>
-        </w:rPr>
-        <w:fldChar w:fldCharType="separate" w:fldLock="0"/>
-      </w:r>
-      <w:r>
-        <w:rPr>
-          <w:rStyle w:val="Hyperlink.0"/>
-          <w:rtl w:val="0"/>
-          <w:lang w:val="en-US"/>
-        </w:rPr>
-        <w:t>https://github.com/MihaiBlebea/go-chess</w:t>
       </w:r>
       <w:r>
         <w:rPr/>
@@ -3495,10 +4141,12 @@
       </w:pPr>
       <w:r>
         <w:rPr>
+          <w:rStyle w:val="None"/>
+          <w:u w:color="31849b"/>
           <w:rtl w:val="0"/>
           <w:lang w:val="en-US"/>
         </w:rPr>
-        <w:t xml:space="preserve">Machine learning for predicting car prices in Python: </w:t>
+        <w:t xml:space="preserve">Asana extension for unique task ids - Go: </w:t>
       </w:r>
       <w:r>
         <w:rPr>
@@ -3510,7 +4158,7 @@
         <w:rPr>
           <w:rStyle w:val="Hyperlink.0"/>
         </w:rPr>
-        <w:instrText xml:space="preserve"> HYPERLINK "https://github.com/MihaiBlebea/CarGiantWebsiteFlask"</w:instrText>
+        <w:instrText xml:space="preserve"> HYPERLINK "https://github.com/MihaiBlebea/go-assana-api"</w:instrText>
       </w:r>
       <w:r>
         <w:rPr>
@@ -3524,7 +4172,7 @@
           <w:rtl w:val="0"/>
           <w:lang w:val="en-US"/>
         </w:rPr>
-        <w:t>https://github.com/MihaiBlebea/CarGiantWebsiteFlask</w:t>
+        <w:t>https://github.com/MihaiBlebea/go-assana-api</w:t>
       </w:r>
       <w:r>
         <w:rPr/>
@@ -3550,7 +4198,7 @@
           <w:rtl w:val="0"/>
           <w:lang w:val="en-US"/>
         </w:rPr>
-        <w:t xml:space="preserve">Custom Typescript dependency injection container: </w:t>
+        <w:t xml:space="preserve">Chess library in Go (in progress): </w:t>
       </w:r>
       <w:r>
         <w:rPr>
@@ -3562,7 +4210,7 @@
         <w:rPr>
           <w:rStyle w:val="Hyperlink.0"/>
         </w:rPr>
-        <w:instrText xml:space="preserve"> HYPERLINK "https://github.com/MihaiBlebea/TypescriptDependencyInjection"</w:instrText>
+        <w:instrText xml:space="preserve"> HYPERLINK "https://github.com/MihaiBlebea/go-chess"</w:instrText>
       </w:r>
       <w:r>
         <w:rPr>
@@ -3576,7 +4224,7 @@
           <w:rtl w:val="0"/>
           <w:lang w:val="en-US"/>
         </w:rPr>
-        <w:t>https://github.com/MihaiBlebea/TypescriptDependencyInjection</w:t>
+        <w:t>https://github.com/MihaiBlebea/go-chess</w:t>
       </w:r>
       <w:r>
         <w:rPr/>
@@ -3588,7 +4236,109 @@
         <w:pStyle w:val="Body"/>
         <w:numPr>
           <w:ilvl w:val="0"/>
-          <w:numId w:val="12"/>
+          <w:numId w:val="13"/>
+        </w:numPr>
+        <w:spacing w:line="288" w:lineRule="auto"/>
+        <w:rPr>
+          <w:lang w:val="en-US"/>
+        </w:rPr>
+      </w:pPr>
+      <w:r>
+        <w:rPr>
+          <w:rtl w:val="0"/>
+          <w:lang w:val="en-US"/>
+        </w:rPr>
+        <w:t xml:space="preserve">Machine learning for predicting car prices in Python: </w:t>
+      </w:r>
+      <w:r>
+        <w:rPr>
+          <w:rStyle w:val="Hyperlink.0"/>
+        </w:rPr>
+        <w:fldChar w:fldCharType="begin" w:fldLock="0"/>
+      </w:r>
+      <w:r>
+        <w:rPr>
+          <w:rStyle w:val="Hyperlink.0"/>
+        </w:rPr>
+        <w:instrText xml:space="preserve"> HYPERLINK "https://github.com/MihaiBlebea/CarGiantWebsiteFlask"</w:instrText>
+      </w:r>
+      <w:r>
+        <w:rPr>
+          <w:rStyle w:val="Hyperlink.0"/>
+        </w:rPr>
+        <w:fldChar w:fldCharType="separate" w:fldLock="0"/>
+      </w:r>
+      <w:r>
+        <w:rPr>
+          <w:rStyle w:val="Hyperlink.0"/>
+          <w:rtl w:val="0"/>
+          <w:lang w:val="en-US"/>
+        </w:rPr>
+        <w:t>https://github.com/MihaiBlebea/CarGiantWebsiteFlask</w:t>
+      </w:r>
+      <w:r>
+        <w:rPr/>
+        <w:fldChar w:fldCharType="end" w:fldLock="0"/>
+      </w:r>
+    </w:p>
+    <w:p>
+      <w:pPr>
+        <w:pStyle w:val="Body"/>
+        <w:numPr>
+          <w:ilvl w:val="0"/>
+          <w:numId w:val="13"/>
+        </w:numPr>
+        <w:spacing w:line="288" w:lineRule="auto"/>
+        <w:rPr>
+          <w:lang w:val="en-US"/>
+        </w:rPr>
+      </w:pPr>
+      <w:r>
+        <w:rPr>
+          <w:rStyle w:val="None"/>
+          <w:u w:color="31849b"/>
+          <w:rtl w:val="0"/>
+          <w:lang w:val="en-US"/>
+        </w:rPr>
+        <w:t xml:space="preserve">Custom Typescript dependency injection container: </w:t>
+      </w:r>
+      <w:r>
+        <w:rPr>
+          <w:rStyle w:val="Hyperlink.0"/>
+        </w:rPr>
+        <w:fldChar w:fldCharType="begin" w:fldLock="0"/>
+      </w:r>
+      <w:r>
+        <w:rPr>
+          <w:rStyle w:val="Hyperlink.0"/>
+        </w:rPr>
+        <w:instrText xml:space="preserve"> HYPERLINK "https://github.com/MihaiBlebea/TypescriptDependencyInjection"</w:instrText>
+      </w:r>
+      <w:r>
+        <w:rPr>
+          <w:rStyle w:val="Hyperlink.0"/>
+        </w:rPr>
+        <w:fldChar w:fldCharType="separate" w:fldLock="0"/>
+      </w:r>
+      <w:r>
+        <w:rPr>
+          <w:rStyle w:val="Hyperlink.0"/>
+          <w:rtl w:val="0"/>
+          <w:lang w:val="en-US"/>
+        </w:rPr>
+        <w:t>https://github.com/MihaiBlebea/TypescriptDependencyInjection</w:t>
+      </w:r>
+      <w:r>
+        <w:rPr/>
+        <w:fldChar w:fldCharType="end" w:fldLock="0"/>
+      </w:r>
+    </w:p>
+    <w:p>
+      <w:pPr>
+        <w:pStyle w:val="Body"/>
+        <w:numPr>
+          <w:ilvl w:val="0"/>
+          <w:numId w:val="13"/>
         </w:numPr>
         <w:spacing w:line="288" w:lineRule="auto"/>
         <w:rPr>
@@ -4237,7 +4987,7 @@
       <w:lvlText w:val="•"/>
       <w:lvlJc w:val="left"/>
       <w:pPr>
-        <w:ind w:left="189" w:hanging="189"/>
+        <w:ind w:left="174" w:hanging="174"/>
       </w:pPr>
       <w:rPr>
         <w:rFonts w:hAnsi="Arial Unicode MS"/>
@@ -4263,7 +5013,7 @@
       <w:lvlText w:val="•"/>
       <w:lvlJc w:val="left"/>
       <w:pPr>
-        <w:ind w:left="789" w:hanging="189"/>
+        <w:ind w:left="774" w:hanging="174"/>
       </w:pPr>
       <w:rPr>
         <w:rFonts w:hAnsi="Arial Unicode MS"/>
@@ -4289,7 +5039,7 @@
       <w:lvlText w:val="•"/>
       <w:lvlJc w:val="left"/>
       <w:pPr>
-        <w:ind w:left="1389" w:hanging="189"/>
+        <w:ind w:left="1374" w:hanging="174"/>
       </w:pPr>
       <w:rPr>
         <w:rFonts w:hAnsi="Arial Unicode MS"/>
@@ -4315,7 +5065,7 @@
       <w:lvlText w:val="•"/>
       <w:lvlJc w:val="left"/>
       <w:pPr>
-        <w:ind w:left="1989" w:hanging="189"/>
+        <w:ind w:left="1974" w:hanging="174"/>
       </w:pPr>
       <w:rPr>
         <w:rFonts w:hAnsi="Arial Unicode MS"/>
@@ -4341,7 +5091,7 @@
       <w:lvlText w:val="•"/>
       <w:lvlJc w:val="left"/>
       <w:pPr>
-        <w:ind w:left="2589" w:hanging="189"/>
+        <w:ind w:left="2574" w:hanging="174"/>
       </w:pPr>
       <w:rPr>
         <w:rFonts w:hAnsi="Arial Unicode MS"/>
@@ -4367,7 +5117,7 @@
       <w:lvlText w:val="•"/>
       <w:lvlJc w:val="left"/>
       <w:pPr>
-        <w:ind w:left="3189" w:hanging="189"/>
+        <w:ind w:left="3174" w:hanging="174"/>
       </w:pPr>
       <w:rPr>
         <w:rFonts w:hAnsi="Arial Unicode MS"/>
@@ -4393,7 +5143,7 @@
       <w:lvlText w:val="•"/>
       <w:lvlJc w:val="left"/>
       <w:pPr>
-        <w:ind w:left="3789" w:hanging="189"/>
+        <w:ind w:left="3774" w:hanging="174"/>
       </w:pPr>
       <w:rPr>
         <w:rFonts w:hAnsi="Arial Unicode MS"/>
@@ -4419,7 +5169,7 @@
       <w:lvlText w:val="•"/>
       <w:lvlJc w:val="left"/>
       <w:pPr>
-        <w:ind w:left="4389" w:hanging="189"/>
+        <w:ind w:left="4374" w:hanging="174"/>
       </w:pPr>
       <w:rPr>
         <w:rFonts w:hAnsi="Arial Unicode MS"/>
@@ -4445,7 +5195,7 @@
       <w:lvlText w:val="•"/>
       <w:lvlJc w:val="left"/>
       <w:pPr>
-        <w:ind w:left="4989" w:hanging="189"/>
+        <w:ind w:left="4974" w:hanging="174"/>
       </w:pPr>
       <w:rPr>
         <w:rFonts w:hAnsi="Arial Unicode MS"/>
@@ -5185,7 +5935,7 @@
       <w:lvlText w:val="•"/>
       <w:lvlJc w:val="left"/>
       <w:pPr>
-        <w:ind w:left="276" w:hanging="276"/>
+        <w:ind w:left="189" w:hanging="189"/>
       </w:pPr>
       <w:rPr>
         <w:rFonts w:hAnsi="Arial Unicode MS"/>
@@ -5414,6 +6164,243 @@
     </w:lvl>
   </w:abstractNum>
   <w:abstractNum w:abstractNumId="8">
+    <w:multiLevelType w:val="hybridMultilevel"/>
+    <w:lvl w:ilvl="0">
+      <w:start w:val="1"/>
+      <w:numFmt w:val="bullet"/>
+      <w:suff w:val="tab"/>
+      <w:lvlText w:val="•"/>
+      <w:lvlJc w:val="left"/>
+      <w:pPr>
+        <w:ind w:left="276" w:hanging="276"/>
+      </w:pPr>
+      <w:rPr>
+        <w:rFonts w:hAnsi="Arial Unicode MS"/>
+        <w:caps w:val="0"/>
+        <w:smallCaps w:val="0"/>
+        <w:strike w:val="0"/>
+        <w:dstrike w:val="0"/>
+        <w:outline w:val="0"/>
+        <w:emboss w:val="0"/>
+        <w:imprint w:val="0"/>
+        <w:spacing w:val="0"/>
+        <w:w w:val="100"/>
+        <w:kern w:val="0"/>
+        <w:position w:val="0"/>
+        <w:highlight w:val="none"/>
+        <w:vertAlign w:val="baseline"/>
+      </w:rPr>
+    </w:lvl>
+    <w:lvl w:ilvl="1">
+      <w:start w:val="1"/>
+      <w:numFmt w:val="bullet"/>
+      <w:suff w:val="tab"/>
+      <w:lvlText w:val="•"/>
+      <w:lvlJc w:val="left"/>
+      <w:pPr>
+        <w:ind w:left="789" w:hanging="189"/>
+      </w:pPr>
+      <w:rPr>
+        <w:rFonts w:hAnsi="Arial Unicode MS"/>
+        <w:caps w:val="0"/>
+        <w:smallCaps w:val="0"/>
+        <w:strike w:val="0"/>
+        <w:dstrike w:val="0"/>
+        <w:outline w:val="0"/>
+        <w:emboss w:val="0"/>
+        <w:imprint w:val="0"/>
+        <w:spacing w:val="0"/>
+        <w:w w:val="100"/>
+        <w:kern w:val="0"/>
+        <w:position w:val="0"/>
+        <w:highlight w:val="none"/>
+        <w:vertAlign w:val="baseline"/>
+      </w:rPr>
+    </w:lvl>
+    <w:lvl w:ilvl="2">
+      <w:start w:val="1"/>
+      <w:numFmt w:val="bullet"/>
+      <w:suff w:val="tab"/>
+      <w:lvlText w:val="•"/>
+      <w:lvlJc w:val="left"/>
+      <w:pPr>
+        <w:ind w:left="1389" w:hanging="189"/>
+      </w:pPr>
+      <w:rPr>
+        <w:rFonts w:hAnsi="Arial Unicode MS"/>
+        <w:caps w:val="0"/>
+        <w:smallCaps w:val="0"/>
+        <w:strike w:val="0"/>
+        <w:dstrike w:val="0"/>
+        <w:outline w:val="0"/>
+        <w:emboss w:val="0"/>
+        <w:imprint w:val="0"/>
+        <w:spacing w:val="0"/>
+        <w:w w:val="100"/>
+        <w:kern w:val="0"/>
+        <w:position w:val="0"/>
+        <w:highlight w:val="none"/>
+        <w:vertAlign w:val="baseline"/>
+      </w:rPr>
+    </w:lvl>
+    <w:lvl w:ilvl="3">
+      <w:start w:val="1"/>
+      <w:numFmt w:val="bullet"/>
+      <w:suff w:val="tab"/>
+      <w:lvlText w:val="•"/>
+      <w:lvlJc w:val="left"/>
+      <w:pPr>
+        <w:ind w:left="1989" w:hanging="189"/>
+      </w:pPr>
+      <w:rPr>
+        <w:rFonts w:hAnsi="Arial Unicode MS"/>
+        <w:caps w:val="0"/>
+        <w:smallCaps w:val="0"/>
+        <w:strike w:val="0"/>
+        <w:dstrike w:val="0"/>
+        <w:outline w:val="0"/>
+        <w:emboss w:val="0"/>
+        <w:imprint w:val="0"/>
+        <w:spacing w:val="0"/>
+        <w:w w:val="100"/>
+        <w:kern w:val="0"/>
+        <w:position w:val="0"/>
+        <w:highlight w:val="none"/>
+        <w:vertAlign w:val="baseline"/>
+      </w:rPr>
+    </w:lvl>
+    <w:lvl w:ilvl="4">
+      <w:start w:val="1"/>
+      <w:numFmt w:val="bullet"/>
+      <w:suff w:val="tab"/>
+      <w:lvlText w:val="•"/>
+      <w:lvlJc w:val="left"/>
+      <w:pPr>
+        <w:ind w:left="2589" w:hanging="189"/>
+      </w:pPr>
+      <w:rPr>
+        <w:rFonts w:hAnsi="Arial Unicode MS"/>
+        <w:caps w:val="0"/>
+        <w:smallCaps w:val="0"/>
+        <w:strike w:val="0"/>
+        <w:dstrike w:val="0"/>
+        <w:outline w:val="0"/>
+        <w:emboss w:val="0"/>
+        <w:imprint w:val="0"/>
+        <w:spacing w:val="0"/>
+        <w:w w:val="100"/>
+        <w:kern w:val="0"/>
+        <w:position w:val="0"/>
+        <w:highlight w:val="none"/>
+        <w:vertAlign w:val="baseline"/>
+      </w:rPr>
+    </w:lvl>
+    <w:lvl w:ilvl="5">
+      <w:start w:val="1"/>
+      <w:numFmt w:val="bullet"/>
+      <w:suff w:val="tab"/>
+      <w:lvlText w:val="•"/>
+      <w:lvlJc w:val="left"/>
+      <w:pPr>
+        <w:ind w:left="3189" w:hanging="189"/>
+      </w:pPr>
+      <w:rPr>
+        <w:rFonts w:hAnsi="Arial Unicode MS"/>
+        <w:caps w:val="0"/>
+        <w:smallCaps w:val="0"/>
+        <w:strike w:val="0"/>
+        <w:dstrike w:val="0"/>
+        <w:outline w:val="0"/>
+        <w:emboss w:val="0"/>
+        <w:imprint w:val="0"/>
+        <w:spacing w:val="0"/>
+        <w:w w:val="100"/>
+        <w:kern w:val="0"/>
+        <w:position w:val="0"/>
+        <w:highlight w:val="none"/>
+        <w:vertAlign w:val="baseline"/>
+      </w:rPr>
+    </w:lvl>
+    <w:lvl w:ilvl="6">
+      <w:start w:val="1"/>
+      <w:numFmt w:val="bullet"/>
+      <w:suff w:val="tab"/>
+      <w:lvlText w:val="•"/>
+      <w:lvlJc w:val="left"/>
+      <w:pPr>
+        <w:ind w:left="3789" w:hanging="189"/>
+      </w:pPr>
+      <w:rPr>
+        <w:rFonts w:hAnsi="Arial Unicode MS"/>
+        <w:caps w:val="0"/>
+        <w:smallCaps w:val="0"/>
+        <w:strike w:val="0"/>
+        <w:dstrike w:val="0"/>
+        <w:outline w:val="0"/>
+        <w:emboss w:val="0"/>
+        <w:imprint w:val="0"/>
+        <w:spacing w:val="0"/>
+        <w:w w:val="100"/>
+        <w:kern w:val="0"/>
+        <w:position w:val="0"/>
+        <w:highlight w:val="none"/>
+        <w:vertAlign w:val="baseline"/>
+      </w:rPr>
+    </w:lvl>
+    <w:lvl w:ilvl="7">
+      <w:start w:val="1"/>
+      <w:numFmt w:val="bullet"/>
+      <w:suff w:val="tab"/>
+      <w:lvlText w:val="•"/>
+      <w:lvlJc w:val="left"/>
+      <w:pPr>
+        <w:ind w:left="4389" w:hanging="189"/>
+      </w:pPr>
+      <w:rPr>
+        <w:rFonts w:hAnsi="Arial Unicode MS"/>
+        <w:caps w:val="0"/>
+        <w:smallCaps w:val="0"/>
+        <w:strike w:val="0"/>
+        <w:dstrike w:val="0"/>
+        <w:outline w:val="0"/>
+        <w:emboss w:val="0"/>
+        <w:imprint w:val="0"/>
+        <w:spacing w:val="0"/>
+        <w:w w:val="100"/>
+        <w:kern w:val="0"/>
+        <w:position w:val="0"/>
+        <w:highlight w:val="none"/>
+        <w:vertAlign w:val="baseline"/>
+      </w:rPr>
+    </w:lvl>
+    <w:lvl w:ilvl="8">
+      <w:start w:val="1"/>
+      <w:numFmt w:val="bullet"/>
+      <w:suff w:val="tab"/>
+      <w:lvlText w:val="•"/>
+      <w:lvlJc w:val="left"/>
+      <w:pPr>
+        <w:ind w:left="4989" w:hanging="189"/>
+      </w:pPr>
+      <w:rPr>
+        <w:rFonts w:hAnsi="Arial Unicode MS"/>
+        <w:caps w:val="0"/>
+        <w:smallCaps w:val="0"/>
+        <w:strike w:val="0"/>
+        <w:dstrike w:val="0"/>
+        <w:outline w:val="0"/>
+        <w:emboss w:val="0"/>
+        <w:imprint w:val="0"/>
+        <w:spacing w:val="0"/>
+        <w:w w:val="100"/>
+        <w:kern w:val="0"/>
+        <w:position w:val="0"/>
+        <w:highlight w:val="none"/>
+        <w:vertAlign w:val="baseline"/>
+      </w:rPr>
+    </w:lvl>
+  </w:abstractNum>
+  <w:abstractNum w:abstractNumId="9">
     <w:multiLevelType w:val="hybridMultilevel"/>
     <w:lvl w:ilvl="0">
       <w:start w:val="1"/>
@@ -5933,6 +6920,9 @@
     <w:abstractNumId w:val="8"/>
   </w:num>
   <w:num w:numId="11">
+    <w:abstractNumId w:val="9"/>
+  </w:num>
+  <w:num w:numId="12">
     <w:abstractNumId w:val="0"/>
     <w:lvlOverride w:ilvl="0">
       <w:lvl w:ilvl="0">
@@ -6187,7 +7177,7 @@
       </w:lvl>
     </w:lvlOverride>
   </w:num>
-  <w:num w:numId="12">
+  <w:num w:numId="13">
     <w:abstractNumId w:val="0"/>
     <w:lvlOverride w:ilvl="0">
       <w:lvl w:ilvl="0">

</xml_diff>